<commit_message>
Added modules and theme for preparation
</commit_message>
<xml_diff>
--- a/certification-questions.docx
+++ b/certification-questions.docx
@@ -159,15 +159,7 @@
           <w:highlight w:val="white"/>
           <w:lang w:val="en-US"/>
         </w:rPr>
-        <w:t xml:space="preserve">Ans : </w:t>
-      </w:r>
-      <w:r>
-        <w:rPr>
-          <w:color w:val="008000"/>
-          <w:highlight w:val="white"/>
-          <w:lang w:val="en-US"/>
-        </w:rPr>
-        <w:t>https://devdocs.magento.com/guides/v2.2/ui_comp_guide/howto/price_rendering.html</w:t>
+        <w:t>Ans : https://devdocs.magento.com/guides/v2.2/ui_comp_guide/howto/price_rendering.html</w:t>
       </w:r>
     </w:p>
     <w:p>
@@ -429,15 +421,7 @@
           <w:color w:val="00A800"/>
           <w:lang w:val="en-US"/>
         </w:rPr>
-        <w:t xml:space="preserve"> </w:t>
-      </w:r>
-      <w:r>
-        <w:rPr>
-          <w:rStyle w:val="InternetLink"/>
-          <w:color w:val="00A800"/>
-          <w:lang w:val="en-US"/>
-        </w:rPr>
-        <w:t xml:space="preserve">                               </w:t>
+        <w:t xml:space="preserve">                                </w:t>
       </w:r>
     </w:p>
     <w:p>
@@ -633,41 +617,27 @@
           <w:color w:val="008000"/>
           <w:lang w:val="en-US"/>
         </w:rPr>
-        <w:t xml:space="preserve">Add attribute with customer_address entity and </w:t>
-      </w:r>
-      <w:r>
+        <w:t xml:space="preserve">Add attribute with customer_address entity and update data in used in forms </w:t>
+      </w:r>
+    </w:p>
+    <w:p>
+      <w:pPr>
+        <w:pStyle w:val="ListParagraph"/>
+        <w:numPr>
+          <w:ilvl w:val="0"/>
+          <w:numId w:val="0"/>
+        </w:numPr>
+        <w:ind w:left="1080" w:hanging="0"/>
         <w:rPr>
           <w:color w:val="008000"/>
-          <w:lang w:val="en-US"/>
-        </w:rPr>
-        <w:t xml:space="preserve">update data in used in forms </w:t>
-      </w:r>
-    </w:p>
-    <w:p>
-      <w:pPr>
-        <w:pStyle w:val="ListParagraph"/>
-        <w:numPr>
-          <w:ilvl w:val="0"/>
-          <w:numId w:val="0"/>
-        </w:numPr>
-        <w:ind w:left="1080" w:hanging="0"/>
+        </w:rPr>
+      </w:pPr>
+      <w:r>
         <w:rPr>
           <w:color w:val="008000"/>
-        </w:rPr>
-      </w:pPr>
-      <w:r>
-        <w:rPr>
-          <w:color w:val="008000"/>
-          <w:lang w:val="en-US"/>
-        </w:rPr>
-        <w:t xml:space="preserve">'used_in_forms'=&gt;['adminhtml_customer_address','customer_address_edit','customer_register_address']]); </w:t>
-      </w:r>
-      <w:r>
-        <w:rPr>
-          <w:color w:val="008000"/>
-          <w:lang w:val="en-US"/>
-        </w:rPr>
-        <w:t>like above and check the customer_form_attribute table whith entry with 'adminhtml_customer_address','customer_address_edit','customer_register_address' corresponds created attribute id .</w:t>
+          <w:lang w:val="en-US"/>
+        </w:rPr>
+        <w:t>'used_in_forms'=&gt;['adminhtml_customer_address','customer_address_edit','customer_register_address']]); like above and check the customer_form_attribute table whith entry with 'adminhtml_customer_address','customer_address_edit','customer_register_address' corresponds created attribute id .</w:t>
       </w:r>
     </w:p>
     <w:p>
@@ -715,14 +685,7 @@
           <w:color w:val="00B050"/>
           <w:lang w:val="en-US"/>
         </w:rPr>
-        <w:t>menu.xml, system.xml and extension_attributes.xml,</w:t>
-      </w:r>
-      <w:r>
-        <w:rPr>
-          <w:color w:val="00B050"/>
-          <w:lang w:val="en-US"/>
-        </w:rPr>
-        <w:t>web api,soap api</w:t>
+        <w:t>menu.xml, system.xml and extension_attributes.xml,web api,soap api</w:t>
       </w:r>
     </w:p>
     <w:p>
@@ -1537,11 +1500,6 @@
           <w:lang w:val="en-US"/>
         </w:rPr>
         <w:t>Describe how to pass variables from layout to block.</w:t>
-      </w:r>
-      <w:r>
-        <w:rPr>
-          <w:lang w:val="en-US"/>
-        </w:rPr>
         <w:br/>
       </w:r>
       <w:r>
@@ -3518,7 +3476,6 @@
     <w:rPrDefault>
       <w:rPr>
         <w:rFonts w:ascii="Calibri" w:hAnsi="Calibri" w:eastAsia="Segoe UI" w:cs="Tahoma"/>
-        <w:sz w:val="22"/>
         <w:szCs w:val="22"/>
         <w:lang w:val="en-IN" w:eastAsia="en-IN" w:bidi="ar-SA"/>
       </w:rPr>
@@ -3678,7 +3635,7 @@
     </w:pPr>
     <w:rPr>
       <w:rFonts w:ascii="Calibri" w:hAnsi="Calibri" w:eastAsia="Segoe UI" w:cs="Tahoma"/>
-      <w:color w:val="auto"/>
+      <w:color w:val="00000A"/>
       <w:sz w:val="22"/>
       <w:szCs w:val="22"/>
       <w:lang w:val="en-IN" w:eastAsia="en-IN" w:bidi="ar-SA"/>

</xml_diff>